<commit_message>
update new documents + questions
</commit_message>
<xml_diff>
--- a/Documentos/Preguntas cuestionario.docx
+++ b/Documentos/Preguntas cuestionario.docx
@@ -1539,6 +1539,13 @@
         </w:rPr>
         <w:t>Pregunta/s casos/preferencias personales sobre procesos automáticos</w:t>
       </w:r>
+      <w:r>
+        <w:rPr>
+          <w:b/>
+          <w:bCs/>
+        </w:rPr>
+        <w:t xml:space="preserve"> (alquilación coches/…) +  (ATS)</w:t>
+      </w:r>
     </w:p>
     <w:p>
       <w:pPr>
@@ -1640,16 +1647,31 @@
         </w:rPr>
         <w:t>Pregunta oráculo Ley</w:t>
       </w:r>
-    </w:p>
-    <w:p>
-      <w:pPr>
-        <w:pStyle w:val="Prrafodelista"/>
-        <w:shd w:val="clear" w:color="auto" w:fill="FFFFFF"/>
-        <w:spacing w:after="0" w:line="285" w:lineRule="atLeast"/>
-        <w:jc w:val="both"/>
-        <w:rPr>
-          <w:b/>
-          <w:bCs/>
+      <w:r>
+        <w:rPr>
+          <w:b/>
+          <w:bCs/>
+        </w:rPr>
+        <w:t xml:space="preserve"> </w:t>
+      </w:r>
+      <w:r>
+        <w:rPr>
+          <w:b/>
+          <w:bCs/>
+        </w:rPr>
+        <w:t xml:space="preserve"> (mirar en que país esta aceptada (tener en cuenta que en cada país puede ser diferente)</w:t>
+      </w:r>
+    </w:p>
+    <w:p>
+      <w:pPr>
+        <w:pStyle w:val="Prrafodelista"/>
+        <w:shd w:val="clear" w:color="auto" w:fill="FFFFFF"/>
+        <w:spacing w:after="0" w:line="285" w:lineRule="atLeast"/>
+        <w:jc w:val="both"/>
+        <w:rPr>
+          <w:b/>
+          <w:bCs/>
+          <w:u w:val="single"/>
         </w:rPr>
       </w:pPr>
     </w:p>

</xml_diff>

<commit_message>
Preguntas caso vuelo Jake Moffatt
</commit_message>
<xml_diff>
--- a/Documentos/Preguntas cuestionario.docx
+++ b/Documentos/Preguntas cuestionario.docx
@@ -1075,15 +1075,6 @@
     </w:p>
     <w:p>
       <w:pPr>
-        <w:jc w:val="both"/>
-        <w:rPr>
-          <w:b/>
-          <w:bCs/>
-        </w:rPr>
-      </w:pPr>
-    </w:p>
-    <w:p>
-      <w:pPr>
         <w:pStyle w:val="Prrafodelista"/>
         <w:numPr>
           <w:ilvl w:val="0"/>
@@ -1170,6 +1161,21 @@
     </w:p>
     <w:p>
       <w:pPr>
+        <w:ind w:firstLine="360"/>
+        <w:jc w:val="both"/>
+      </w:pPr>
+      <w:r>
+        <w:t xml:space="preserve">(mostrar respuesta correcta </w:t>
+      </w:r>
+      <w:r>
+        <w:sym w:font="Wingdings" w:char="F0E0"/>
+      </w:r>
+      <w:r>
+        <w:t xml:space="preserve"> por lo tanto hacer cambio de página) </w:t>
+      </w:r>
+    </w:p>
+    <w:p>
+      <w:pPr>
         <w:pStyle w:val="Prrafodelista"/>
         <w:ind w:left="1440"/>
         <w:jc w:val="both"/>
@@ -1520,18 +1526,6 @@
     </w:p>
     <w:p>
       <w:pPr>
-        <w:ind w:left="360"/>
-        <w:jc w:val="both"/>
-      </w:pPr>
-      <w:r>
-        <w:t>Cambio de sección</w:t>
-      </w:r>
-      <w:r>
-        <w:br w:type="page"/>
-      </w:r>
-    </w:p>
-    <w:p>
-      <w:pPr>
         <w:shd w:val="clear" w:color="auto" w:fill="FFFFFF"/>
         <w:spacing w:after="0" w:line="285" w:lineRule="atLeast"/>
         <w:jc w:val="both"/>
@@ -1687,6 +1681,209 @@
           <w:b/>
           <w:bCs/>
         </w:rPr>
+      </w:pPr>
+    </w:p>
+    <w:p>
+      <w:pPr>
+        <w:pStyle w:val="Prrafodelista"/>
+        <w:numPr>
+          <w:ilvl w:val="0"/>
+          <w:numId w:val="5"/>
+        </w:numPr>
+        <w:shd w:val="clear" w:color="auto" w:fill="FFFFFF"/>
+        <w:spacing w:after="0" w:line="285" w:lineRule="atLeast"/>
+        <w:jc w:val="both"/>
+      </w:pPr>
+      <w:r>
+        <w:t>En noviembre del 2022,</w:t>
+      </w:r>
+      <w:r>
+        <w:t xml:space="preserve"> Jake Moffatt compró un vuelo a última hora desde la aerolínea </w:t>
+      </w:r>
+      <w:r>
+        <w:rPr>
+          <w:i/>
+          <w:iCs/>
+        </w:rPr>
+        <w:t>Air Canada</w:t>
+      </w:r>
+      <w:r>
+        <w:t xml:space="preserve"> para poder asistir al funeral de su abuela. Antes de comprar los billetes busco descuentos para vuelos debidos a muertes de familiares. Hablando con el chatbot de la compañía le dijo que tenía “90 </w:t>
+      </w:r>
+      <w:r>
+        <w:t>desde la compra del billete para completar el formulario de solicitud de reembolso de billete.</w:t>
+      </w:r>
+      <w:r>
+        <w:t xml:space="preserve">” Después del evento, solicitó la devolución, pero la empresa se lo denegó, ya que en la página web había un apartado que decía que el descuento se debía solicitar antes del viaje. </w:t>
+      </w:r>
+    </w:p>
+    <w:p>
+      <w:pPr>
+        <w:pStyle w:val="Prrafodelista"/>
+        <w:shd w:val="clear" w:color="auto" w:fill="FFFFFF"/>
+        <w:spacing w:after="0" w:line="285" w:lineRule="atLeast"/>
+        <w:jc w:val="both"/>
+      </w:pPr>
+    </w:p>
+    <w:p>
+      <w:pPr>
+        <w:pStyle w:val="Prrafodelista"/>
+        <w:shd w:val="clear" w:color="auto" w:fill="FFFFFF"/>
+        <w:spacing w:after="0" w:line="285" w:lineRule="atLeast"/>
+        <w:jc w:val="both"/>
+      </w:pPr>
+      <w:r>
+        <w:t>¿Quién cree que tenía razón en este caso?</w:t>
+      </w:r>
+    </w:p>
+    <w:p>
+      <w:pPr>
+        <w:pStyle w:val="Prrafodelista"/>
+        <w:numPr>
+          <w:ilvl w:val="1"/>
+          <w:numId w:val="2"/>
+        </w:numPr>
+        <w:shd w:val="clear" w:color="auto" w:fill="FFFFFF"/>
+        <w:spacing w:after="0" w:line="285" w:lineRule="atLeast"/>
+        <w:jc w:val="both"/>
+      </w:pPr>
+      <w:r>
+        <w:t>La empresa Air Canada</w:t>
+      </w:r>
+    </w:p>
+    <w:p>
+      <w:pPr>
+        <w:pStyle w:val="Prrafodelista"/>
+        <w:numPr>
+          <w:ilvl w:val="1"/>
+          <w:numId w:val="2"/>
+        </w:numPr>
+        <w:shd w:val="clear" w:color="auto" w:fill="FFFFFF"/>
+        <w:spacing w:after="0" w:line="285" w:lineRule="atLeast"/>
+        <w:jc w:val="both"/>
+      </w:pPr>
+      <w:r>
+        <w:t>Jake Moffatt</w:t>
+      </w:r>
+    </w:p>
+    <w:p>
+      <w:pPr>
+        <w:pStyle w:val="Prrafodelista"/>
+        <w:numPr>
+          <w:ilvl w:val="1"/>
+          <w:numId w:val="2"/>
+        </w:numPr>
+        <w:shd w:val="clear" w:color="auto" w:fill="FFFFFF"/>
+        <w:spacing w:after="0" w:line="285" w:lineRule="atLeast"/>
+        <w:jc w:val="both"/>
+      </w:pPr>
+      <w:r>
+        <w:t xml:space="preserve">Justificación (Opcional): </w:t>
+      </w:r>
+    </w:p>
+    <w:p>
+      <w:pPr>
+        <w:pStyle w:val="Prrafodelista"/>
+        <w:shd w:val="clear" w:color="auto" w:fill="FFFFFF"/>
+        <w:spacing w:after="0" w:line="285" w:lineRule="atLeast"/>
+        <w:jc w:val="both"/>
+        <w:rPr>
+          <w:b/>
+          <w:bCs/>
+        </w:rPr>
+      </w:pPr>
+    </w:p>
+    <w:p>
+      <w:pPr>
+        <w:pStyle w:val="Prrafodelista"/>
+        <w:shd w:val="clear" w:color="auto" w:fill="FFFFFF"/>
+        <w:spacing w:after="0" w:line="285" w:lineRule="atLeast"/>
+        <w:jc w:val="both"/>
+      </w:pPr>
+      <w:r>
+        <w:t>(Después de darle al botón de enviar</w:t>
+      </w:r>
+      <w:r>
+        <w:t>, siguiente pregunta)</w:t>
+      </w:r>
+    </w:p>
+    <w:p>
+      <w:pPr>
+        <w:pStyle w:val="Prrafodelista"/>
+        <w:shd w:val="clear" w:color="auto" w:fill="FFFFFF"/>
+        <w:spacing w:after="0" w:line="285" w:lineRule="atLeast"/>
+        <w:jc w:val="both"/>
+      </w:pPr>
+    </w:p>
+    <w:p>
+      <w:pPr>
+        <w:pStyle w:val="Prrafodelista"/>
+        <w:numPr>
+          <w:ilvl w:val="0"/>
+          <w:numId w:val="5"/>
+        </w:numPr>
+        <w:shd w:val="clear" w:color="auto" w:fill="FFFFFF"/>
+        <w:spacing w:after="0" w:line="285" w:lineRule="atLeast"/>
+        <w:jc w:val="both"/>
+      </w:pPr>
+      <w:r>
+        <w:t xml:space="preserve">Jake llevo a juicio a la compañía. </w:t>
+      </w:r>
+      <w:r>
+        <w:rPr>
+          <w:i/>
+          <w:iCs/>
+        </w:rPr>
+        <w:t>Air Canada</w:t>
+      </w:r>
+      <w:r>
+        <w:t xml:space="preserve"> </w:t>
+      </w:r>
+      <w:r>
+        <w:t xml:space="preserve">argumentó </w:t>
+      </w:r>
+      <w:r>
+        <w:t xml:space="preserve">que su página web contenía la información correcta </w:t>
+      </w:r>
+      <w:r>
+        <w:t>sobre</w:t>
+      </w:r>
+      <w:r>
+        <w:t xml:space="preserve"> cómo obtener el descuento y que lo que decía el chatbot no era</w:t>
+      </w:r>
+      <w:r>
+        <w:t xml:space="preserve"> válido</w:t>
+      </w:r>
+      <w:r>
+        <w:t>.</w:t>
+      </w:r>
+      <w:r>
+        <w:t xml:space="preserve"> Sin embargo, en el juicio ese argumento no fue suficiente, ya que no había manera de demostrar que la página web era más fiable que la información proporcionada por el chatbot.  Por lo que, Air Canada terminó perdiendo el caso y tuvo que pagar a Jake Moffatt</w:t>
+      </w:r>
+      <w:r>
+        <w:rPr>
+          <w:b/>
+          <w:bCs/>
+        </w:rPr>
+        <w:t>. ¿Qué opina del veredicto?</w:t>
+      </w:r>
+      <w:r>
+        <w:t xml:space="preserve"> </w:t>
+      </w:r>
+    </w:p>
+    <w:p>
+      <w:pPr>
+        <w:pStyle w:val="Prrafodelista"/>
+        <w:shd w:val="clear" w:color="auto" w:fill="FFFFFF"/>
+        <w:spacing w:after="0" w:line="285" w:lineRule="atLeast"/>
+        <w:jc w:val="both"/>
+      </w:pPr>
+    </w:p>
+    <w:p>
+      <w:pPr>
+        <w:shd w:val="clear" w:color="auto" w:fill="FFFFFF"/>
+        <w:spacing w:after="0" w:line="285" w:lineRule="atLeast"/>
+        <w:jc w:val="both"/>
       </w:pPr>
     </w:p>
     <w:p>
@@ -2345,6 +2542,519 @@
         </w:rPr>
         <w:t xml:space="preserve">Pregunta si han aprendido algo nuevo después de este cuestionario. </w:t>
       </w:r>
+    </w:p>
+    <w:p>
+      <w:pPr>
+        <w:rPr>
+          <w:b/>
+          <w:bCs/>
+        </w:rPr>
+      </w:pPr>
+      <w:r>
+        <w:rPr>
+          <w:b/>
+          <w:bCs/>
+        </w:rPr>
+        <w:br w:type="page"/>
+      </w:r>
+    </w:p>
+    <w:p>
+      <w:pPr>
+        <w:shd w:val="clear" w:color="auto" w:fill="FFFFFF"/>
+        <w:spacing w:after="0" w:line="285" w:lineRule="atLeast"/>
+        <w:jc w:val="both"/>
+        <w:rPr>
+          <w:b/>
+          <w:bCs/>
+          <w:u w:val="single"/>
+        </w:rPr>
+      </w:pPr>
+      <w:r>
+        <w:rPr>
+          <w:b/>
+          <w:bCs/>
+          <w:u w:val="single"/>
+        </w:rPr>
+        <w:t>Caso vuelo</w:t>
+      </w:r>
+      <w:r>
+        <w:rPr>
+          <w:b/>
+          <w:bCs/>
+          <w:u w:val="single"/>
+        </w:rPr>
+        <w:t xml:space="preserve"> – Jake Moffatt</w:t>
+      </w:r>
+    </w:p>
+    <w:p>
+      <w:pPr>
+        <w:shd w:val="clear" w:color="auto" w:fill="FFFFFF"/>
+        <w:spacing w:after="0" w:line="285" w:lineRule="atLeast"/>
+        <w:jc w:val="both"/>
+        <w:rPr>
+          <w:b/>
+          <w:bCs/>
+        </w:rPr>
+      </w:pPr>
+    </w:p>
+    <w:p>
+      <w:pPr>
+        <w:shd w:val="clear" w:color="auto" w:fill="FFFFFF"/>
+        <w:spacing w:after="0" w:line="285" w:lineRule="atLeast"/>
+        <w:jc w:val="both"/>
+        <w:rPr>
+          <w:b/>
+          <w:bCs/>
+        </w:rPr>
+      </w:pPr>
+      <w:r>
+        <w:rPr>
+          <w:b/>
+          <w:bCs/>
+        </w:rPr>
+        <w:t xml:space="preserve">Overbooking: </w:t>
+      </w:r>
+      <w:r>
+        <w:t>Overbooking es una técnica que realizan normalmente las aerolíneas low-cost y lo que hacen es básicamente vender más billetes de los disponibles para un vuelo cuando la demanda es alta y los billetes que se venden de más se venden a un precio muy interesante para la compañía.</w:t>
+      </w:r>
+      <w:r>
+        <w:rPr>
+          <w:b/>
+          <w:bCs/>
+        </w:rPr>
+        <w:t xml:space="preserve"> </w:t>
+      </w:r>
+    </w:p>
+    <w:p>
+      <w:pPr>
+        <w:shd w:val="clear" w:color="auto" w:fill="FFFFFF"/>
+        <w:spacing w:after="0" w:line="285" w:lineRule="atLeast"/>
+        <w:jc w:val="both"/>
+        <w:rPr>
+          <w:b/>
+          <w:bCs/>
+        </w:rPr>
+      </w:pPr>
+      <w:hyperlink r:id="rId8" w:history="1">
+        <w:r>
+          <w:rPr>
+            <w:rStyle w:val="Hipervnculo"/>
+            <w:b/>
+            <w:bCs/>
+          </w:rPr>
+          <w:t>https://www.theguardian.com/world/2024/feb/16/air-canada-chatbot-lawsuit</w:t>
+        </w:r>
+      </w:hyperlink>
+      <w:r>
+        <w:rPr>
+          <w:b/>
+          <w:bCs/>
+        </w:rPr>
+        <w:t xml:space="preserve"> </w:t>
+      </w:r>
+    </w:p>
+    <w:p>
+      <w:pPr>
+        <w:shd w:val="clear" w:color="auto" w:fill="FFFFFF"/>
+        <w:spacing w:after="0" w:line="285" w:lineRule="atLeast"/>
+        <w:jc w:val="both"/>
+        <w:rPr>
+          <w:b/>
+          <w:bCs/>
+        </w:rPr>
+      </w:pPr>
+    </w:p>
+    <w:p>
+      <w:pPr>
+        <w:shd w:val="clear" w:color="auto" w:fill="FFFFFF"/>
+        <w:spacing w:after="0" w:line="285" w:lineRule="atLeast"/>
+        <w:jc w:val="both"/>
+      </w:pPr>
+      <w:r>
+        <w:t xml:space="preserve">Jake Moffatt compró un vuelo a última hora desde la aerolínea </w:t>
+      </w:r>
+      <w:r>
+        <w:rPr>
+          <w:i/>
+          <w:iCs/>
+        </w:rPr>
+        <w:t>Air Canada</w:t>
+      </w:r>
+      <w:r>
+        <w:t xml:space="preserve"> para poder asistir al funeral de su abuela. Antes de comprar los billetes busco descuentos para vuelos debidos a muertes de familiares. Hablando con el chatbot de la compañía le dijo que tenía “90 </w:t>
+      </w:r>
+      <w:r>
+        <w:t>desde la compra del billete para completar el formulario de solicitud de reembolso de billete.</w:t>
+      </w:r>
+      <w:r>
+        <w:t xml:space="preserve">” </w:t>
+      </w:r>
+      <w:r>
+        <w:t xml:space="preserve">Después del evento, solicitó la </w:t>
+      </w:r>
+      <w:r>
+        <w:t>devolución,</w:t>
+      </w:r>
+      <w:r>
+        <w:t xml:space="preserve"> pero la empresa se lo denegó, ya que en la página web había un apartado que decía que el descuento se debía solicitar antes del viaje. </w:t>
+      </w:r>
+    </w:p>
+    <w:p>
+      <w:pPr>
+        <w:shd w:val="clear" w:color="auto" w:fill="FFFFFF"/>
+        <w:spacing w:after="0" w:line="285" w:lineRule="atLeast"/>
+        <w:jc w:val="both"/>
+      </w:pPr>
+    </w:p>
+    <w:p>
+      <w:pPr>
+        <w:shd w:val="clear" w:color="auto" w:fill="FFFFFF"/>
+        <w:spacing w:after="0" w:line="285" w:lineRule="atLeast"/>
+        <w:jc w:val="both"/>
+      </w:pPr>
+      <w:r>
+        <w:t xml:space="preserve">Jake llevo a juicio a la empresa, la cual perdió. </w:t>
+      </w:r>
+    </w:p>
+    <w:p>
+      <w:pPr>
+        <w:shd w:val="clear" w:color="auto" w:fill="FFFFFF"/>
+        <w:spacing w:after="0" w:line="285" w:lineRule="atLeast"/>
+        <w:jc w:val="both"/>
+      </w:pPr>
+    </w:p>
+    <w:p>
+      <w:pPr>
+        <w:shd w:val="clear" w:color="auto" w:fill="FFFFFF"/>
+        <w:spacing w:after="0" w:line="285" w:lineRule="atLeast"/>
+        <w:jc w:val="both"/>
+      </w:pPr>
+      <w:r>
+        <w:t xml:space="preserve">La compañía </w:t>
+      </w:r>
+      <w:r>
+        <w:rPr>
+          <w:i/>
+          <w:iCs/>
+        </w:rPr>
+        <w:t>Air Canad</w:t>
+      </w:r>
+      <w:r>
+        <w:rPr>
+          <w:i/>
+          <w:iCs/>
+        </w:rPr>
+        <w:t>a</w:t>
+      </w:r>
+      <w:r>
+        <w:t xml:space="preserve"> decía que su página web contenía la información correcta de como obtener el descuento y que lo que decía el chatbot no era correcto.</w:t>
+      </w:r>
+      <w:r>
+        <w:t xml:space="preserve"> Pero en el juicio no ese argumento no fue suficiente, ya que no había manera de demostrar que la página web era más “</w:t>
+      </w:r>
+      <w:proofErr w:type="spellStart"/>
+      <w:r>
+        <w:t>trustworthy</w:t>
+      </w:r>
+      <w:proofErr w:type="spellEnd"/>
+      <w:r>
+        <w:t xml:space="preserve">” que la información proporcionada por el chatbot. </w:t>
+      </w:r>
+    </w:p>
+    <w:p>
+      <w:pPr>
+        <w:shd w:val="clear" w:color="auto" w:fill="FFFFFF"/>
+        <w:spacing w:after="0" w:line="285" w:lineRule="atLeast"/>
+        <w:jc w:val="both"/>
+      </w:pPr>
+    </w:p>
+    <w:p>
+      <w:pPr>
+        <w:pStyle w:val="Prrafodelista"/>
+        <w:numPr>
+          <w:ilvl w:val="0"/>
+          <w:numId w:val="8"/>
+        </w:numPr>
+        <w:shd w:val="clear" w:color="auto" w:fill="FFFFFF"/>
+        <w:spacing w:after="0" w:line="285" w:lineRule="atLeast"/>
+        <w:jc w:val="both"/>
+        <w:rPr>
+          <w:b/>
+          <w:bCs/>
+        </w:rPr>
+      </w:pPr>
+      <w:r>
+        <w:rPr>
+          <w:b/>
+          <w:bCs/>
+        </w:rPr>
+        <w:t>Preguntas que podemos extraer de este caso</w:t>
+      </w:r>
+      <w:r>
+        <w:rPr>
+          <w:b/>
+          <w:bCs/>
+        </w:rPr>
+        <w:t>:</w:t>
+      </w:r>
+    </w:p>
+    <w:p>
+      <w:pPr>
+        <w:pStyle w:val="Prrafodelista"/>
+        <w:shd w:val="clear" w:color="auto" w:fill="FFFFFF"/>
+        <w:spacing w:after="0" w:line="285" w:lineRule="atLeast"/>
+        <w:ind w:left="360"/>
+        <w:jc w:val="both"/>
+        <w:rPr>
+          <w:b/>
+          <w:bCs/>
+        </w:rPr>
+      </w:pPr>
+    </w:p>
+    <w:p>
+      <w:pPr>
+        <w:pStyle w:val="Prrafodelista"/>
+        <w:numPr>
+          <w:ilvl w:val="0"/>
+          <w:numId w:val="13"/>
+        </w:numPr>
+        <w:shd w:val="clear" w:color="auto" w:fill="FFFFFF"/>
+        <w:spacing w:after="0" w:line="285" w:lineRule="atLeast"/>
+        <w:jc w:val="both"/>
+      </w:pPr>
+      <w:r>
+        <w:t xml:space="preserve">En noviembre del </w:t>
+      </w:r>
+      <w:r>
+        <w:t>2022,</w:t>
+      </w:r>
+      <w:r>
+        <w:t xml:space="preserve"> </w:t>
+      </w:r>
+      <w:r>
+        <w:t>Jake Moffatt</w:t>
+      </w:r>
+      <w:r>
+        <w:t xml:space="preserve"> </w:t>
+      </w:r>
+      <w:r>
+        <w:t xml:space="preserve">compró un vuelo a última hora desde la aerolínea </w:t>
+      </w:r>
+      <w:r>
+        <w:rPr>
+          <w:i/>
+          <w:iCs/>
+        </w:rPr>
+        <w:t>Air Canada</w:t>
+      </w:r>
+      <w:r>
+        <w:t xml:space="preserve"> para poder asistir al funeral de su abuela. Antes de comprar los billetes busco descuentos para vuelos debidos a muertes de familiares. Hablando con el chatbot de la compañía le dijo que tenía “90 </w:t>
+      </w:r>
+      <w:r>
+        <w:t>desde la compra del billete para completar el formulario de solicitud de reembolso de billete.</w:t>
+      </w:r>
+      <w:r>
+        <w:t xml:space="preserve">” Después del evento, solicitó la devolución, pero la empresa se lo denegó, ya que en la página web había un apartado que decía que el descuento se debía solicitar antes del viaje. </w:t>
+      </w:r>
+    </w:p>
+    <w:p>
+      <w:pPr>
+        <w:pStyle w:val="Prrafodelista"/>
+        <w:shd w:val="clear" w:color="auto" w:fill="FFFFFF"/>
+        <w:spacing w:after="0" w:line="285" w:lineRule="atLeast"/>
+        <w:jc w:val="both"/>
+      </w:pPr>
+    </w:p>
+    <w:p>
+      <w:pPr>
+        <w:pStyle w:val="Prrafodelista"/>
+        <w:shd w:val="clear" w:color="auto" w:fill="FFFFFF"/>
+        <w:spacing w:after="0" w:line="285" w:lineRule="atLeast"/>
+        <w:jc w:val="both"/>
+      </w:pPr>
+      <w:r>
+        <w:t>¿Quién cree que tenía razón en este caso?</w:t>
+      </w:r>
+    </w:p>
+    <w:p>
+      <w:pPr>
+        <w:pStyle w:val="Prrafodelista"/>
+        <w:numPr>
+          <w:ilvl w:val="0"/>
+          <w:numId w:val="12"/>
+        </w:numPr>
+        <w:shd w:val="clear" w:color="auto" w:fill="FFFFFF"/>
+        <w:spacing w:after="0" w:line="285" w:lineRule="atLeast"/>
+        <w:jc w:val="both"/>
+      </w:pPr>
+      <w:r>
+        <w:t>La empresa Air Canada</w:t>
+      </w:r>
+    </w:p>
+    <w:p>
+      <w:pPr>
+        <w:pStyle w:val="Prrafodelista"/>
+        <w:numPr>
+          <w:ilvl w:val="0"/>
+          <w:numId w:val="12"/>
+        </w:numPr>
+        <w:shd w:val="clear" w:color="auto" w:fill="FFFFFF"/>
+        <w:spacing w:after="0" w:line="285" w:lineRule="atLeast"/>
+        <w:jc w:val="both"/>
+      </w:pPr>
+      <w:r>
+        <w:t>Jake Moffatt</w:t>
+      </w:r>
+    </w:p>
+    <w:p>
+      <w:pPr>
+        <w:pStyle w:val="Prrafodelista"/>
+        <w:numPr>
+          <w:ilvl w:val="0"/>
+          <w:numId w:val="12"/>
+        </w:numPr>
+        <w:shd w:val="clear" w:color="auto" w:fill="FFFFFF"/>
+        <w:spacing w:after="0" w:line="285" w:lineRule="atLeast"/>
+        <w:jc w:val="both"/>
+      </w:pPr>
+      <w:r>
+        <w:t xml:space="preserve">Justificación (Opcional): </w:t>
+      </w:r>
+    </w:p>
+    <w:p>
+      <w:pPr>
+        <w:shd w:val="clear" w:color="auto" w:fill="FFFFFF"/>
+        <w:spacing w:after="0" w:line="285" w:lineRule="atLeast"/>
+        <w:jc w:val="both"/>
+      </w:pPr>
+    </w:p>
+    <w:p>
+      <w:pPr>
+        <w:pStyle w:val="Prrafodelista"/>
+        <w:shd w:val="clear" w:color="auto" w:fill="FFFFFF"/>
+        <w:spacing w:after="0" w:line="285" w:lineRule="atLeast"/>
+        <w:jc w:val="both"/>
+      </w:pPr>
+      <w:r>
+        <w:t>(Después de darle al botón de enviar, explicar cómo acabo el caso)</w:t>
+      </w:r>
+    </w:p>
+    <w:p>
+      <w:pPr>
+        <w:shd w:val="clear" w:color="auto" w:fill="FFFFFF"/>
+        <w:spacing w:after="0" w:line="285" w:lineRule="atLeast"/>
+        <w:jc w:val="both"/>
+      </w:pPr>
+    </w:p>
+    <w:p>
+      <w:pPr>
+        <w:pStyle w:val="Prrafodelista"/>
+        <w:numPr>
+          <w:ilvl w:val="0"/>
+          <w:numId w:val="13"/>
+        </w:numPr>
+        <w:shd w:val="clear" w:color="auto" w:fill="FFFFFF"/>
+        <w:spacing w:after="0" w:line="285" w:lineRule="atLeast"/>
+        <w:jc w:val="both"/>
+      </w:pPr>
+      <w:r>
+        <w:t xml:space="preserve">Jake llevo a juicio a la </w:t>
+      </w:r>
+      <w:r>
+        <w:t xml:space="preserve">compañía. </w:t>
+      </w:r>
+      <w:r>
+        <w:rPr>
+          <w:i/>
+          <w:iCs/>
+        </w:rPr>
+        <w:t>Air Canada</w:t>
+      </w:r>
+      <w:r>
+        <w:t xml:space="preserve"> </w:t>
+      </w:r>
+      <w:r>
+        <w:t xml:space="preserve">argumentó </w:t>
+      </w:r>
+      <w:r>
+        <w:t xml:space="preserve">que su página web contenía la información correcta </w:t>
+      </w:r>
+      <w:r>
+        <w:t>sobre</w:t>
+      </w:r>
+      <w:r>
+        <w:t xml:space="preserve"> </w:t>
+      </w:r>
+      <w:r>
+        <w:t>cómo</w:t>
+      </w:r>
+      <w:r>
+        <w:t xml:space="preserve"> obtener el descuento y que lo que decía el chatbot no era</w:t>
+      </w:r>
+      <w:r>
+        <w:t xml:space="preserve"> válido</w:t>
+      </w:r>
+      <w:r>
+        <w:t>.</w:t>
+      </w:r>
+      <w:r>
+        <w:t xml:space="preserve"> </w:t>
+      </w:r>
+      <w:r>
+        <w:t xml:space="preserve">Sin embargo, </w:t>
+      </w:r>
+      <w:r>
+        <w:t xml:space="preserve">en el juicio ese argumento no fue suficiente, ya que no había manera de demostrar que la página web era más </w:t>
+      </w:r>
+      <w:r>
+        <w:t>fiable</w:t>
+      </w:r>
+      <w:r>
+        <w:t xml:space="preserve"> que la información proporcionada por el chatbot. </w:t>
+      </w:r>
+      <w:r>
+        <w:t xml:space="preserve"> Por lo que, Air Canada </w:t>
+      </w:r>
+      <w:r>
+        <w:t>terminó</w:t>
+      </w:r>
+      <w:r>
+        <w:t xml:space="preserve"> perdiendo el caso y </w:t>
+      </w:r>
+      <w:r>
+        <w:t xml:space="preserve">tuvo que pagar </w:t>
+      </w:r>
+      <w:r>
+        <w:t>a Jake Moffatt</w:t>
+      </w:r>
+      <w:r>
+        <w:rPr>
+          <w:b/>
+          <w:bCs/>
+        </w:rPr>
+        <w:t xml:space="preserve">. </w:t>
+      </w:r>
+      <w:r>
+        <w:rPr>
+          <w:b/>
+          <w:bCs/>
+        </w:rPr>
+        <w:t>¿Qué opina del veredicto?</w:t>
+      </w:r>
+      <w:r>
+        <w:t xml:space="preserve"> </w:t>
+      </w:r>
+    </w:p>
+    <w:p>
+      <w:pPr>
+        <w:shd w:val="clear" w:color="auto" w:fill="FFFFFF"/>
+        <w:spacing w:after="0" w:line="285" w:lineRule="atLeast"/>
+        <w:jc w:val="both"/>
+        <w:rPr>
+          <w:b/>
+          <w:bCs/>
+        </w:rPr>
+      </w:pPr>
     </w:p>
     <w:sectPr>
       <w:pgSz w:w="11906" w:h="16838"/>
@@ -2468,6 +3178,95 @@
 <file path=word/numbering.xml><?xml version="1.0" encoding="utf-8"?>
 <w:numbering xmlns:wpc="http://schemas.microsoft.com/office/word/2010/wordprocessingCanvas" xmlns:cx="http://schemas.microsoft.com/office/drawing/2014/chartex" xmlns:cx1="http://schemas.microsoft.com/office/drawing/2015/9/8/chartex" xmlns:cx2="http://schemas.microsoft.com/office/drawing/2015/10/21/chartex" xmlns:cx3="http://schemas.microsoft.com/office/drawing/2016/5/9/chartex" xmlns:cx4="http://schemas.microsoft.com/office/drawing/2016/5/10/chartex" xmlns:cx5="http://schemas.microsoft.com/office/drawing/2016/5/11/chartex" xmlns:cx6="http://schemas.microsoft.com/office/drawing/2016/5/12/chartex" xmlns:cx7="http://schemas.microsoft.com/office/drawing/2016/5/13/chartex" xmlns:cx8="http://schemas.microsoft.com/office/drawing/2016/5/14/chartex" xmlns:mc="http://schemas.openxmlformats.org/markup-compatibility/2006" xmlns:aink="http://schemas.microsoft.com/office/drawing/2016/ink" xmlns:am3d="http://schemas.microsoft.com/office/drawing/2017/model3d" xmlns:o="urn:schemas-microsoft-com:office:office" xmlns:oel="http://schemas.microsoft.com/office/2019/extlst" xmlns:r="http://schemas.openxmlformats.org/officeDocument/2006/relationships" xmlns:m="http://schemas.openxmlformats.org/officeDocument/2006/math" xmlns:v="urn:schemas-microsoft-com:vml" xmlns:wp14="http://schemas.microsoft.com/office/word/2010/wordprocessingDrawing" xmlns:wp="http://schemas.openxmlformats.org/drawingml/2006/wordprocessingDrawing" xmlns:w10="urn:schemas-microsoft-com:office:word" xmlns:w="http://schemas.openxmlformats.org/wordprocessingml/2006/main" xmlns:w14="http://schemas.microsoft.com/office/word/2010/wordml" xmlns:w15="http://schemas.microsoft.com/office/word/2012/wordml" xmlns:w16cex="http://schemas.microsoft.com/office/word/2018/wordml/cex" xmlns:w16cid="http://schemas.microsoft.com/office/word/2016/wordml/cid" xmlns:w16="http://schemas.microsoft.com/office/word/2018/wordml" xmlns:w16sdtdh="http://schemas.microsoft.com/office/word/2020/wordml/sdtdatahash" xmlns:w16se="http://schemas.microsoft.com/office/word/2015/wordml/symex" xmlns:wpg="http://schemas.microsoft.com/office/word/2010/wordprocessingGroup" xmlns:wpi="http://schemas.microsoft.com/office/word/2010/wordprocessingInk" xmlns:wne="http://schemas.microsoft.com/office/word/2006/wordml" xmlns:wps="http://schemas.microsoft.com/office/word/2010/wordprocessingShape" mc:Ignorable="w14 w15 w16se w16cid w16 w16cex w16sdtdh wp14">
   <w:abstractNum w:abstractNumId="0" w15:restartNumberingAfterBreak="0">
+    <w:nsid w:val="0A550BBE"/>
+    <w:multiLevelType w:val="hybridMultilevel"/>
+    <w:tmpl w:val="4E0A5320"/>
+    <w:lvl w:ilvl="0" w:tplc="0C0A000F">
+      <w:start w:val="1"/>
+      <w:numFmt w:val="decimal"/>
+      <w:lvlText w:val="%1."/>
+      <w:lvlJc w:val="left"/>
+      <w:pPr>
+        <w:ind w:left="720" w:hanging="360"/>
+      </w:pPr>
+      <w:rPr>
+        <w:rFonts w:hint="default"/>
+      </w:rPr>
+    </w:lvl>
+    <w:lvl w:ilvl="1" w:tplc="0C0A0019" w:tentative="1">
+      <w:start w:val="1"/>
+      <w:numFmt w:val="lowerLetter"/>
+      <w:lvlText w:val="%2."/>
+      <w:lvlJc w:val="left"/>
+      <w:pPr>
+        <w:ind w:left="1440" w:hanging="360"/>
+      </w:pPr>
+    </w:lvl>
+    <w:lvl w:ilvl="2" w:tplc="0C0A001B" w:tentative="1">
+      <w:start w:val="1"/>
+      <w:numFmt w:val="lowerRoman"/>
+      <w:lvlText w:val="%3."/>
+      <w:lvlJc w:val="right"/>
+      <w:pPr>
+        <w:ind w:left="2160" w:hanging="180"/>
+      </w:pPr>
+    </w:lvl>
+    <w:lvl w:ilvl="3" w:tplc="0C0A000F" w:tentative="1">
+      <w:start w:val="1"/>
+      <w:numFmt w:val="decimal"/>
+      <w:lvlText w:val="%4."/>
+      <w:lvlJc w:val="left"/>
+      <w:pPr>
+        <w:ind w:left="2880" w:hanging="360"/>
+      </w:pPr>
+    </w:lvl>
+    <w:lvl w:ilvl="4" w:tplc="0C0A0019" w:tentative="1">
+      <w:start w:val="1"/>
+      <w:numFmt w:val="lowerLetter"/>
+      <w:lvlText w:val="%5."/>
+      <w:lvlJc w:val="left"/>
+      <w:pPr>
+        <w:ind w:left="3600" w:hanging="360"/>
+      </w:pPr>
+    </w:lvl>
+    <w:lvl w:ilvl="5" w:tplc="0C0A001B" w:tentative="1">
+      <w:start w:val="1"/>
+      <w:numFmt w:val="lowerRoman"/>
+      <w:lvlText w:val="%6."/>
+      <w:lvlJc w:val="right"/>
+      <w:pPr>
+        <w:ind w:left="4320" w:hanging="180"/>
+      </w:pPr>
+    </w:lvl>
+    <w:lvl w:ilvl="6" w:tplc="0C0A000F" w:tentative="1">
+      <w:start w:val="1"/>
+      <w:numFmt w:val="decimal"/>
+      <w:lvlText w:val="%7."/>
+      <w:lvlJc w:val="left"/>
+      <w:pPr>
+        <w:ind w:left="5040" w:hanging="360"/>
+      </w:pPr>
+    </w:lvl>
+    <w:lvl w:ilvl="7" w:tplc="0C0A0019" w:tentative="1">
+      <w:start w:val="1"/>
+      <w:numFmt w:val="lowerLetter"/>
+      <w:lvlText w:val="%8."/>
+      <w:lvlJc w:val="left"/>
+      <w:pPr>
+        <w:ind w:left="5760" w:hanging="360"/>
+      </w:pPr>
+    </w:lvl>
+    <w:lvl w:ilvl="8" w:tplc="0C0A001B" w:tentative="1">
+      <w:start w:val="1"/>
+      <w:numFmt w:val="lowerRoman"/>
+      <w:lvlText w:val="%9."/>
+      <w:lvlJc w:val="right"/>
+      <w:pPr>
+        <w:ind w:left="6480" w:hanging="180"/>
+      </w:pPr>
+    </w:lvl>
+  </w:abstractNum>
+  <w:abstractNum w:abstractNumId="1" w15:restartNumberingAfterBreak="0">
     <w:nsid w:val="10065950"/>
     <w:multiLevelType w:val="hybridMultilevel"/>
     <w:tmpl w:val="4462FAC6"/>
@@ -2557,7 +3356,7 @@
       </w:pPr>
     </w:lvl>
   </w:abstractNum>
-  <w:abstractNum w:abstractNumId="1" w15:restartNumberingAfterBreak="0">
+  <w:abstractNum w:abstractNumId="2" w15:restartNumberingAfterBreak="0">
     <w:nsid w:val="159E0992"/>
     <w:multiLevelType w:val="hybridMultilevel"/>
     <w:tmpl w:val="5616FFDE"/>
@@ -2646,7 +3445,7 @@
       </w:pPr>
     </w:lvl>
   </w:abstractNum>
-  <w:abstractNum w:abstractNumId="2" w15:restartNumberingAfterBreak="0">
+  <w:abstractNum w:abstractNumId="3" w15:restartNumberingAfterBreak="0">
     <w:nsid w:val="18437FBB"/>
     <w:multiLevelType w:val="hybridMultilevel"/>
     <w:tmpl w:val="19DA180C"/>
@@ -2741,10 +3540,99 @@
       </w:pPr>
     </w:lvl>
   </w:abstractNum>
-  <w:abstractNum w:abstractNumId="3" w15:restartNumberingAfterBreak="0">
+  <w:abstractNum w:abstractNumId="4" w15:restartNumberingAfterBreak="0">
+    <w:nsid w:val="2F1861CF"/>
+    <w:multiLevelType w:val="hybridMultilevel"/>
+    <w:tmpl w:val="B5B20C2C"/>
+    <w:lvl w:ilvl="0" w:tplc="0C0A000F">
+      <w:start w:val="1"/>
+      <w:numFmt w:val="decimal"/>
+      <w:lvlText w:val="%1."/>
+      <w:lvlJc w:val="left"/>
+      <w:pPr>
+        <w:ind w:left="720" w:hanging="360"/>
+      </w:pPr>
+      <w:rPr>
+        <w:rFonts w:hint="default"/>
+      </w:rPr>
+    </w:lvl>
+    <w:lvl w:ilvl="1" w:tplc="0C0A0019" w:tentative="1">
+      <w:start w:val="1"/>
+      <w:numFmt w:val="lowerLetter"/>
+      <w:lvlText w:val="%2."/>
+      <w:lvlJc w:val="left"/>
+      <w:pPr>
+        <w:ind w:left="1440" w:hanging="360"/>
+      </w:pPr>
+    </w:lvl>
+    <w:lvl w:ilvl="2" w:tplc="0C0A001B" w:tentative="1">
+      <w:start w:val="1"/>
+      <w:numFmt w:val="lowerRoman"/>
+      <w:lvlText w:val="%3."/>
+      <w:lvlJc w:val="right"/>
+      <w:pPr>
+        <w:ind w:left="2160" w:hanging="180"/>
+      </w:pPr>
+    </w:lvl>
+    <w:lvl w:ilvl="3" w:tplc="0C0A000F" w:tentative="1">
+      <w:start w:val="1"/>
+      <w:numFmt w:val="decimal"/>
+      <w:lvlText w:val="%4."/>
+      <w:lvlJc w:val="left"/>
+      <w:pPr>
+        <w:ind w:left="2880" w:hanging="360"/>
+      </w:pPr>
+    </w:lvl>
+    <w:lvl w:ilvl="4" w:tplc="0C0A0019" w:tentative="1">
+      <w:start w:val="1"/>
+      <w:numFmt w:val="lowerLetter"/>
+      <w:lvlText w:val="%5."/>
+      <w:lvlJc w:val="left"/>
+      <w:pPr>
+        <w:ind w:left="3600" w:hanging="360"/>
+      </w:pPr>
+    </w:lvl>
+    <w:lvl w:ilvl="5" w:tplc="0C0A001B" w:tentative="1">
+      <w:start w:val="1"/>
+      <w:numFmt w:val="lowerRoman"/>
+      <w:lvlText w:val="%6."/>
+      <w:lvlJc w:val="right"/>
+      <w:pPr>
+        <w:ind w:left="4320" w:hanging="180"/>
+      </w:pPr>
+    </w:lvl>
+    <w:lvl w:ilvl="6" w:tplc="0C0A000F" w:tentative="1">
+      <w:start w:val="1"/>
+      <w:numFmt w:val="decimal"/>
+      <w:lvlText w:val="%7."/>
+      <w:lvlJc w:val="left"/>
+      <w:pPr>
+        <w:ind w:left="5040" w:hanging="360"/>
+      </w:pPr>
+    </w:lvl>
+    <w:lvl w:ilvl="7" w:tplc="0C0A0019" w:tentative="1">
+      <w:start w:val="1"/>
+      <w:numFmt w:val="lowerLetter"/>
+      <w:lvlText w:val="%8."/>
+      <w:lvlJc w:val="left"/>
+      <w:pPr>
+        <w:ind w:left="5760" w:hanging="360"/>
+      </w:pPr>
+    </w:lvl>
+    <w:lvl w:ilvl="8" w:tplc="0C0A001B" w:tentative="1">
+      <w:start w:val="1"/>
+      <w:numFmt w:val="lowerRoman"/>
+      <w:lvlText w:val="%9."/>
+      <w:lvlJc w:val="right"/>
+      <w:pPr>
+        <w:ind w:left="6480" w:hanging="180"/>
+      </w:pPr>
+    </w:lvl>
+  </w:abstractNum>
+  <w:abstractNum w:abstractNumId="5" w15:restartNumberingAfterBreak="0">
     <w:nsid w:val="35011BB9"/>
     <w:multiLevelType w:val="hybridMultilevel"/>
-    <w:tmpl w:val="F69A2E82"/>
+    <w:tmpl w:val="6F92BD0A"/>
     <w:lvl w:ilvl="0" w:tplc="9F921020">
       <w:start w:val="1"/>
       <w:numFmt w:val="decimal"/>
@@ -2772,6 +3660,97 @@
         <w:bCs/>
       </w:rPr>
     </w:lvl>
+    <w:lvl w:ilvl="2" w:tplc="A922157C">
+      <w:numFmt w:val="bullet"/>
+      <w:lvlText w:val="-"/>
+      <w:lvlJc w:val="left"/>
+      <w:pPr>
+        <w:ind w:left="2340" w:hanging="360"/>
+      </w:pPr>
+      <w:rPr>
+        <w:rFonts w:ascii="Aptos" w:eastAsiaTheme="minorHAnsi" w:hAnsi="Aptos" w:cstheme="minorBidi" w:hint="default"/>
+      </w:rPr>
+    </w:lvl>
+    <w:lvl w:ilvl="3" w:tplc="0C0A000F" w:tentative="1">
+      <w:start w:val="1"/>
+      <w:numFmt w:val="decimal"/>
+      <w:lvlText w:val="%4."/>
+      <w:lvlJc w:val="left"/>
+      <w:pPr>
+        <w:ind w:left="2880" w:hanging="360"/>
+      </w:pPr>
+    </w:lvl>
+    <w:lvl w:ilvl="4" w:tplc="0C0A0019" w:tentative="1">
+      <w:start w:val="1"/>
+      <w:numFmt w:val="lowerLetter"/>
+      <w:lvlText w:val="%5."/>
+      <w:lvlJc w:val="left"/>
+      <w:pPr>
+        <w:ind w:left="3600" w:hanging="360"/>
+      </w:pPr>
+    </w:lvl>
+    <w:lvl w:ilvl="5" w:tplc="0C0A001B" w:tentative="1">
+      <w:start w:val="1"/>
+      <w:numFmt w:val="lowerRoman"/>
+      <w:lvlText w:val="%6."/>
+      <w:lvlJc w:val="right"/>
+      <w:pPr>
+        <w:ind w:left="4320" w:hanging="180"/>
+      </w:pPr>
+    </w:lvl>
+    <w:lvl w:ilvl="6" w:tplc="0C0A000F" w:tentative="1">
+      <w:start w:val="1"/>
+      <w:numFmt w:val="decimal"/>
+      <w:lvlText w:val="%7."/>
+      <w:lvlJc w:val="left"/>
+      <w:pPr>
+        <w:ind w:left="5040" w:hanging="360"/>
+      </w:pPr>
+    </w:lvl>
+    <w:lvl w:ilvl="7" w:tplc="0C0A0019" w:tentative="1">
+      <w:start w:val="1"/>
+      <w:numFmt w:val="lowerLetter"/>
+      <w:lvlText w:val="%8."/>
+      <w:lvlJc w:val="left"/>
+      <w:pPr>
+        <w:ind w:left="5760" w:hanging="360"/>
+      </w:pPr>
+    </w:lvl>
+    <w:lvl w:ilvl="8" w:tplc="0C0A001B" w:tentative="1">
+      <w:start w:val="1"/>
+      <w:numFmt w:val="lowerRoman"/>
+      <w:lvlText w:val="%9."/>
+      <w:lvlJc w:val="right"/>
+      <w:pPr>
+        <w:ind w:left="6480" w:hanging="180"/>
+      </w:pPr>
+    </w:lvl>
+  </w:abstractNum>
+  <w:abstractNum w:abstractNumId="6" w15:restartNumberingAfterBreak="0">
+    <w:nsid w:val="35B65788"/>
+    <w:multiLevelType w:val="hybridMultilevel"/>
+    <w:tmpl w:val="9940C9F0"/>
+    <w:lvl w:ilvl="0" w:tplc="0C0A000F">
+      <w:start w:val="1"/>
+      <w:numFmt w:val="decimal"/>
+      <w:lvlText w:val="%1."/>
+      <w:lvlJc w:val="left"/>
+      <w:pPr>
+        <w:ind w:left="720" w:hanging="360"/>
+      </w:pPr>
+      <w:rPr>
+        <w:rFonts w:hint="default"/>
+      </w:rPr>
+    </w:lvl>
+    <w:lvl w:ilvl="1" w:tplc="0C0A0019" w:tentative="1">
+      <w:start w:val="1"/>
+      <w:numFmt w:val="lowerLetter"/>
+      <w:lvlText w:val="%2."/>
+      <w:lvlJc w:val="left"/>
+      <w:pPr>
+        <w:ind w:left="1440" w:hanging="360"/>
+      </w:pPr>
+    </w:lvl>
     <w:lvl w:ilvl="2" w:tplc="0C0A001B" w:tentative="1">
       <w:start w:val="1"/>
       <w:numFmt w:val="lowerRoman"/>
@@ -2836,7 +3815,7 @@
       </w:pPr>
     </w:lvl>
   </w:abstractNum>
-  <w:abstractNum w:abstractNumId="4" w15:restartNumberingAfterBreak="0">
+  <w:abstractNum w:abstractNumId="7" w15:restartNumberingAfterBreak="0">
     <w:nsid w:val="408F684D"/>
     <w:multiLevelType w:val="hybridMultilevel"/>
     <w:tmpl w:val="1710FE6E"/>
@@ -2927,7 +3906,120 @@
       </w:pPr>
     </w:lvl>
   </w:abstractNum>
-  <w:abstractNum w:abstractNumId="5" w15:restartNumberingAfterBreak="0">
+  <w:abstractNum w:abstractNumId="8" w15:restartNumberingAfterBreak="0">
+    <w:nsid w:val="561642B8"/>
+    <w:multiLevelType w:val="hybridMultilevel"/>
+    <w:tmpl w:val="89F05F18"/>
+    <w:lvl w:ilvl="0" w:tplc="0C0A0001">
+      <w:start w:val="1"/>
+      <w:numFmt w:val="bullet"/>
+      <w:lvlText w:val=""/>
+      <w:lvlJc w:val="left"/>
+      <w:pPr>
+        <w:ind w:left="360" w:hanging="360"/>
+      </w:pPr>
+      <w:rPr>
+        <w:rFonts w:ascii="Symbol" w:hAnsi="Symbol" w:hint="default"/>
+      </w:rPr>
+    </w:lvl>
+    <w:lvl w:ilvl="1" w:tplc="0C0A0003" w:tentative="1">
+      <w:start w:val="1"/>
+      <w:numFmt w:val="bullet"/>
+      <w:lvlText w:val="o"/>
+      <w:lvlJc w:val="left"/>
+      <w:pPr>
+        <w:ind w:left="1080" w:hanging="360"/>
+      </w:pPr>
+      <w:rPr>
+        <w:rFonts w:ascii="Courier New" w:hAnsi="Courier New" w:cs="Courier New" w:hint="default"/>
+      </w:rPr>
+    </w:lvl>
+    <w:lvl w:ilvl="2" w:tplc="0C0A0005" w:tentative="1">
+      <w:start w:val="1"/>
+      <w:numFmt w:val="bullet"/>
+      <w:lvlText w:val=""/>
+      <w:lvlJc w:val="left"/>
+      <w:pPr>
+        <w:ind w:left="1800" w:hanging="360"/>
+      </w:pPr>
+      <w:rPr>
+        <w:rFonts w:ascii="Wingdings" w:hAnsi="Wingdings" w:hint="default"/>
+      </w:rPr>
+    </w:lvl>
+    <w:lvl w:ilvl="3" w:tplc="0C0A0001" w:tentative="1">
+      <w:start w:val="1"/>
+      <w:numFmt w:val="bullet"/>
+      <w:lvlText w:val=""/>
+      <w:lvlJc w:val="left"/>
+      <w:pPr>
+        <w:ind w:left="2520" w:hanging="360"/>
+      </w:pPr>
+      <w:rPr>
+        <w:rFonts w:ascii="Symbol" w:hAnsi="Symbol" w:hint="default"/>
+      </w:rPr>
+    </w:lvl>
+    <w:lvl w:ilvl="4" w:tplc="0C0A0003" w:tentative="1">
+      <w:start w:val="1"/>
+      <w:numFmt w:val="bullet"/>
+      <w:lvlText w:val="o"/>
+      <w:lvlJc w:val="left"/>
+      <w:pPr>
+        <w:ind w:left="3240" w:hanging="360"/>
+      </w:pPr>
+      <w:rPr>
+        <w:rFonts w:ascii="Courier New" w:hAnsi="Courier New" w:cs="Courier New" w:hint="default"/>
+      </w:rPr>
+    </w:lvl>
+    <w:lvl w:ilvl="5" w:tplc="0C0A0005" w:tentative="1">
+      <w:start w:val="1"/>
+      <w:numFmt w:val="bullet"/>
+      <w:lvlText w:val=""/>
+      <w:lvlJc w:val="left"/>
+      <w:pPr>
+        <w:ind w:left="3960" w:hanging="360"/>
+      </w:pPr>
+      <w:rPr>
+        <w:rFonts w:ascii="Wingdings" w:hAnsi="Wingdings" w:hint="default"/>
+      </w:rPr>
+    </w:lvl>
+    <w:lvl w:ilvl="6" w:tplc="0C0A0001" w:tentative="1">
+      <w:start w:val="1"/>
+      <w:numFmt w:val="bullet"/>
+      <w:lvlText w:val=""/>
+      <w:lvlJc w:val="left"/>
+      <w:pPr>
+        <w:ind w:left="4680" w:hanging="360"/>
+      </w:pPr>
+      <w:rPr>
+        <w:rFonts w:ascii="Symbol" w:hAnsi="Symbol" w:hint="default"/>
+      </w:rPr>
+    </w:lvl>
+    <w:lvl w:ilvl="7" w:tplc="0C0A0003" w:tentative="1">
+      <w:start w:val="1"/>
+      <w:numFmt w:val="bullet"/>
+      <w:lvlText w:val="o"/>
+      <w:lvlJc w:val="left"/>
+      <w:pPr>
+        <w:ind w:left="5400" w:hanging="360"/>
+      </w:pPr>
+      <w:rPr>
+        <w:rFonts w:ascii="Courier New" w:hAnsi="Courier New" w:cs="Courier New" w:hint="default"/>
+      </w:rPr>
+    </w:lvl>
+    <w:lvl w:ilvl="8" w:tplc="0C0A0005" w:tentative="1">
+      <w:start w:val="1"/>
+      <w:numFmt w:val="bullet"/>
+      <w:lvlText w:val=""/>
+      <w:lvlJc w:val="left"/>
+      <w:pPr>
+        <w:ind w:left="6120" w:hanging="360"/>
+      </w:pPr>
+      <w:rPr>
+        <w:rFonts w:ascii="Wingdings" w:hAnsi="Wingdings" w:hint="default"/>
+      </w:rPr>
+    </w:lvl>
+  </w:abstractNum>
+  <w:abstractNum w:abstractNumId="9" w15:restartNumberingAfterBreak="0">
     <w:nsid w:val="59DE547D"/>
     <w:multiLevelType w:val="hybridMultilevel"/>
     <w:tmpl w:val="1710FE6E"/>
@@ -3018,7 +4110,96 @@
       </w:pPr>
     </w:lvl>
   </w:abstractNum>
-  <w:abstractNum w:abstractNumId="6" w15:restartNumberingAfterBreak="0">
+  <w:abstractNum w:abstractNumId="10" w15:restartNumberingAfterBreak="0">
+    <w:nsid w:val="68210AD2"/>
+    <w:multiLevelType w:val="hybridMultilevel"/>
+    <w:tmpl w:val="B45A7B02"/>
+    <w:lvl w:ilvl="0" w:tplc="0C0A0019">
+      <w:start w:val="1"/>
+      <w:numFmt w:val="lowerLetter"/>
+      <w:lvlText w:val="%1."/>
+      <w:lvlJc w:val="left"/>
+      <w:pPr>
+        <w:ind w:left="720" w:hanging="360"/>
+      </w:pPr>
+      <w:rPr>
+        <w:rFonts w:hint="default"/>
+      </w:rPr>
+    </w:lvl>
+    <w:lvl w:ilvl="1" w:tplc="0C0A0019" w:tentative="1">
+      <w:start w:val="1"/>
+      <w:numFmt w:val="lowerLetter"/>
+      <w:lvlText w:val="%2."/>
+      <w:lvlJc w:val="left"/>
+      <w:pPr>
+        <w:ind w:left="1440" w:hanging="360"/>
+      </w:pPr>
+    </w:lvl>
+    <w:lvl w:ilvl="2" w:tplc="0C0A001B" w:tentative="1">
+      <w:start w:val="1"/>
+      <w:numFmt w:val="lowerRoman"/>
+      <w:lvlText w:val="%3."/>
+      <w:lvlJc w:val="right"/>
+      <w:pPr>
+        <w:ind w:left="2160" w:hanging="180"/>
+      </w:pPr>
+    </w:lvl>
+    <w:lvl w:ilvl="3" w:tplc="0C0A000F" w:tentative="1">
+      <w:start w:val="1"/>
+      <w:numFmt w:val="decimal"/>
+      <w:lvlText w:val="%4."/>
+      <w:lvlJc w:val="left"/>
+      <w:pPr>
+        <w:ind w:left="2880" w:hanging="360"/>
+      </w:pPr>
+    </w:lvl>
+    <w:lvl w:ilvl="4" w:tplc="0C0A0019" w:tentative="1">
+      <w:start w:val="1"/>
+      <w:numFmt w:val="lowerLetter"/>
+      <w:lvlText w:val="%5."/>
+      <w:lvlJc w:val="left"/>
+      <w:pPr>
+        <w:ind w:left="3600" w:hanging="360"/>
+      </w:pPr>
+    </w:lvl>
+    <w:lvl w:ilvl="5" w:tplc="0C0A001B" w:tentative="1">
+      <w:start w:val="1"/>
+      <w:numFmt w:val="lowerRoman"/>
+      <w:lvlText w:val="%6."/>
+      <w:lvlJc w:val="right"/>
+      <w:pPr>
+        <w:ind w:left="4320" w:hanging="180"/>
+      </w:pPr>
+    </w:lvl>
+    <w:lvl w:ilvl="6" w:tplc="0C0A000F" w:tentative="1">
+      <w:start w:val="1"/>
+      <w:numFmt w:val="decimal"/>
+      <w:lvlText w:val="%7."/>
+      <w:lvlJc w:val="left"/>
+      <w:pPr>
+        <w:ind w:left="5040" w:hanging="360"/>
+      </w:pPr>
+    </w:lvl>
+    <w:lvl w:ilvl="7" w:tplc="0C0A0019" w:tentative="1">
+      <w:start w:val="1"/>
+      <w:numFmt w:val="lowerLetter"/>
+      <w:lvlText w:val="%8."/>
+      <w:lvlJc w:val="left"/>
+      <w:pPr>
+        <w:ind w:left="5760" w:hanging="360"/>
+      </w:pPr>
+    </w:lvl>
+    <w:lvl w:ilvl="8" w:tplc="0C0A001B" w:tentative="1">
+      <w:start w:val="1"/>
+      <w:numFmt w:val="lowerRoman"/>
+      <w:lvlText w:val="%9."/>
+      <w:lvlJc w:val="right"/>
+      <w:pPr>
+        <w:ind w:left="6480" w:hanging="180"/>
+      </w:pPr>
+    </w:lvl>
+  </w:abstractNum>
+  <w:abstractNum w:abstractNumId="11" w15:restartNumberingAfterBreak="0">
     <w:nsid w:val="6D1475D2"/>
     <w:multiLevelType w:val="hybridMultilevel"/>
     <w:tmpl w:val="19DA180C"/>
@@ -3113,26 +4294,133 @@
       </w:pPr>
     </w:lvl>
   </w:abstractNum>
+  <w:abstractNum w:abstractNumId="12" w15:restartNumberingAfterBreak="0">
+    <w:nsid w:val="6DCA3873"/>
+    <w:multiLevelType w:val="hybridMultilevel"/>
+    <w:tmpl w:val="398C0D48"/>
+    <w:lvl w:ilvl="0" w:tplc="BD421DCA">
+      <w:start w:val="1"/>
+      <w:numFmt w:val="lowerLetter"/>
+      <w:lvlText w:val="%1."/>
+      <w:lvlJc w:val="left"/>
+      <w:pPr>
+        <w:ind w:left="1440" w:hanging="360"/>
+      </w:pPr>
+      <w:rPr>
+        <w:rFonts w:hint="default"/>
+      </w:rPr>
+    </w:lvl>
+    <w:lvl w:ilvl="1" w:tplc="0C0A0019" w:tentative="1">
+      <w:start w:val="1"/>
+      <w:numFmt w:val="lowerLetter"/>
+      <w:lvlText w:val="%2."/>
+      <w:lvlJc w:val="left"/>
+      <w:pPr>
+        <w:ind w:left="2160" w:hanging="360"/>
+      </w:pPr>
+    </w:lvl>
+    <w:lvl w:ilvl="2" w:tplc="0C0A001B" w:tentative="1">
+      <w:start w:val="1"/>
+      <w:numFmt w:val="lowerRoman"/>
+      <w:lvlText w:val="%3."/>
+      <w:lvlJc w:val="right"/>
+      <w:pPr>
+        <w:ind w:left="2880" w:hanging="180"/>
+      </w:pPr>
+    </w:lvl>
+    <w:lvl w:ilvl="3" w:tplc="0C0A000F" w:tentative="1">
+      <w:start w:val="1"/>
+      <w:numFmt w:val="decimal"/>
+      <w:lvlText w:val="%4."/>
+      <w:lvlJc w:val="left"/>
+      <w:pPr>
+        <w:ind w:left="3600" w:hanging="360"/>
+      </w:pPr>
+    </w:lvl>
+    <w:lvl w:ilvl="4" w:tplc="0C0A0019" w:tentative="1">
+      <w:start w:val="1"/>
+      <w:numFmt w:val="lowerLetter"/>
+      <w:lvlText w:val="%5."/>
+      <w:lvlJc w:val="left"/>
+      <w:pPr>
+        <w:ind w:left="4320" w:hanging="360"/>
+      </w:pPr>
+    </w:lvl>
+    <w:lvl w:ilvl="5" w:tplc="0C0A001B" w:tentative="1">
+      <w:start w:val="1"/>
+      <w:numFmt w:val="lowerRoman"/>
+      <w:lvlText w:val="%6."/>
+      <w:lvlJc w:val="right"/>
+      <w:pPr>
+        <w:ind w:left="5040" w:hanging="180"/>
+      </w:pPr>
+    </w:lvl>
+    <w:lvl w:ilvl="6" w:tplc="0C0A000F" w:tentative="1">
+      <w:start w:val="1"/>
+      <w:numFmt w:val="decimal"/>
+      <w:lvlText w:val="%7."/>
+      <w:lvlJc w:val="left"/>
+      <w:pPr>
+        <w:ind w:left="5760" w:hanging="360"/>
+      </w:pPr>
+    </w:lvl>
+    <w:lvl w:ilvl="7" w:tplc="0C0A0019" w:tentative="1">
+      <w:start w:val="1"/>
+      <w:numFmt w:val="lowerLetter"/>
+      <w:lvlText w:val="%8."/>
+      <w:lvlJc w:val="left"/>
+      <w:pPr>
+        <w:ind w:left="6480" w:hanging="360"/>
+      </w:pPr>
+    </w:lvl>
+    <w:lvl w:ilvl="8" w:tplc="0C0A001B" w:tentative="1">
+      <w:start w:val="1"/>
+      <w:numFmt w:val="lowerRoman"/>
+      <w:lvlText w:val="%9."/>
+      <w:lvlJc w:val="right"/>
+      <w:pPr>
+        <w:ind w:left="7200" w:hanging="180"/>
+      </w:pPr>
+    </w:lvl>
+  </w:abstractNum>
   <w:num w:numId="1" w16cid:durableId="2043048439">
+    <w:abstractNumId w:val="5"/>
+  </w:num>
+  <w:num w:numId="2" w16cid:durableId="1604999826">
+    <w:abstractNumId w:val="11"/>
+  </w:num>
+  <w:num w:numId="3" w16cid:durableId="1823933437">
     <w:abstractNumId w:val="3"/>
   </w:num>
-  <w:num w:numId="2" w16cid:durableId="1604999826">
-    <w:abstractNumId w:val="6"/>
-  </w:num>
-  <w:num w:numId="3" w16cid:durableId="1823933437">
+  <w:num w:numId="4" w16cid:durableId="1451510893">
     <w:abstractNumId w:val="2"/>
   </w:num>
-  <w:num w:numId="4" w16cid:durableId="1451510893">
+  <w:num w:numId="5" w16cid:durableId="2131894235">
+    <w:abstractNumId w:val="7"/>
+  </w:num>
+  <w:num w:numId="6" w16cid:durableId="2129858841">
     <w:abstractNumId w:val="1"/>
   </w:num>
-  <w:num w:numId="5" w16cid:durableId="2131894235">
+  <w:num w:numId="7" w16cid:durableId="1945964598">
+    <w:abstractNumId w:val="9"/>
+  </w:num>
+  <w:num w:numId="8" w16cid:durableId="1086153756">
+    <w:abstractNumId w:val="8"/>
+  </w:num>
+  <w:num w:numId="9" w16cid:durableId="773284846">
     <w:abstractNumId w:val="4"/>
   </w:num>
-  <w:num w:numId="6" w16cid:durableId="2129858841">
+  <w:num w:numId="10" w16cid:durableId="1507281321">
     <w:abstractNumId w:val="0"/>
   </w:num>
-  <w:num w:numId="7" w16cid:durableId="1945964598">
-    <w:abstractNumId w:val="5"/>
+  <w:num w:numId="11" w16cid:durableId="1035348309">
+    <w:abstractNumId w:val="10"/>
+  </w:num>
+  <w:num w:numId="12" w16cid:durableId="1615136413">
+    <w:abstractNumId w:val="12"/>
+  </w:num>
+  <w:num w:numId="13" w16cid:durableId="992486937">
+    <w:abstractNumId w:val="6"/>
   </w:num>
 </w:numbering>
 </file>
@@ -3740,7 +5028,6 @@
   <w:style w:type="character" w:default="1" w:styleId="Fuentedeprrafopredeter">
     <w:name w:val="Default Paragraph Font"/>
     <w:uiPriority w:val="1"/>
-    <w:semiHidden/>
     <w:unhideWhenUsed/>
   </w:style>
   <w:style w:type="table" w:default="1" w:styleId="Tablanormal">

</xml_diff>